<commit_message>
refrences and git clone link
</commit_message>
<xml_diff>
--- a/Project_Report.docx
+++ b/Project_Report.docx
@@ -2537,6 +2537,7 @@
       <w:r>
         <w:rPr>
           <w:rFonts w:asciiTheme="minorHAnsi" w:hAnsiTheme="minorHAnsi" w:cstheme="minorBidi"/>
+          <w:noProof/>
         </w:rPr>
         <w:drawing>
           <wp:inline distT="0" distB="0" distL="0" distR="0" wp14:anchorId="4B23BD06" wp14:editId="335EF646">
@@ -2673,6 +2674,7 @@
       <w:r>
         <w:rPr>
           <w:rFonts w:asciiTheme="minorHAnsi" w:hAnsiTheme="minorHAnsi" w:cstheme="minorBidi"/>
+          <w:noProof/>
         </w:rPr>
         <w:drawing>
           <wp:inline distT="0" distB="0" distL="0" distR="0" wp14:anchorId="0AA2D934" wp14:editId="4D8F49DC">
@@ -2922,7 +2924,27 @@
           <w:sz w:val="15"/>
           <w:szCs w:val="15"/>
         </w:rPr>
-        <w:t xml:space="preserve"> numBlocks </w:t>
+        <w:t xml:space="preserve"> </w:t>
+      </w:r>
+      <w:proofErr w:type="spellStart"/>
+      <w:r>
+        <w:rPr>
+          <w:rFonts w:ascii="Fira Code" w:hAnsi="Fira Code" w:cs="Fira Code"/>
+          <w:color w:val="CCCCCC"/>
+          <w:sz w:val="15"/>
+          <w:szCs w:val="15"/>
+        </w:rPr>
+        <w:t>numBlocks</w:t>
+      </w:r>
+      <w:proofErr w:type="spellEnd"/>
+      <w:r>
+        <w:rPr>
+          <w:rFonts w:ascii="Fira Code" w:hAnsi="Fira Code" w:cs="Fira Code"/>
+          <w:color w:val="CCCCCC"/>
+          <w:sz w:val="15"/>
+          <w:szCs w:val="15"/>
+        </w:rPr>
+        <w:t xml:space="preserve"> </w:t>
       </w:r>
       <w:r>
         <w:rPr>
@@ -2978,7 +3000,27 @@
           <w:sz w:val="15"/>
           <w:szCs w:val="15"/>
         </w:rPr>
-        <w:t xml:space="preserve"> blockSize </w:t>
+        <w:t xml:space="preserve"> </w:t>
+      </w:r>
+      <w:proofErr w:type="spellStart"/>
+      <w:r>
+        <w:rPr>
+          <w:rFonts w:ascii="Fira Code" w:hAnsi="Fira Code" w:cs="Fira Code"/>
+          <w:color w:val="CCCCCC"/>
+          <w:sz w:val="15"/>
+          <w:szCs w:val="15"/>
+        </w:rPr>
+        <w:t>blockSize</w:t>
+      </w:r>
+      <w:proofErr w:type="spellEnd"/>
+      <w:r>
+        <w:rPr>
+          <w:rFonts w:ascii="Fira Code" w:hAnsi="Fira Code" w:cs="Fira Code"/>
+          <w:color w:val="CCCCCC"/>
+          <w:sz w:val="15"/>
+          <w:szCs w:val="15"/>
+        </w:rPr>
+        <w:t xml:space="preserve"> </w:t>
       </w:r>
       <w:r>
         <w:rPr>
@@ -3053,8 +3095,19 @@
           <w:sz w:val="15"/>
           <w:szCs w:val="15"/>
         </w:rPr>
-        <w:t xml:space="preserve">    vignere_encrypt_cuda</w:t>
-      </w:r>
+        <w:t xml:space="preserve">    </w:t>
+      </w:r>
+      <w:proofErr w:type="spellStart"/>
+      <w:r>
+        <w:rPr>
+          <w:rFonts w:ascii="Fira Code" w:hAnsi="Fira Code" w:cs="Fira Code"/>
+          <w:color w:val="CCCCCC"/>
+          <w:sz w:val="15"/>
+          <w:szCs w:val="15"/>
+        </w:rPr>
+        <w:t>vignere_encrypt_cuda</w:t>
+      </w:r>
+      <w:proofErr w:type="spellEnd"/>
       <w:r>
         <w:rPr>
           <w:rFonts w:ascii="Fira Code" w:hAnsi="Fira Code" w:cs="Fira Code"/>
@@ -3064,15 +3117,37 @@
         </w:rPr>
         <w:t>&lt;&lt;&lt;</w:t>
       </w:r>
-      <w:r>
-        <w:rPr>
-          <w:rFonts w:ascii="Fira Code" w:hAnsi="Fira Code" w:cs="Fira Code"/>
-          <w:color w:val="CCCCCC"/>
-          <w:sz w:val="15"/>
-          <w:szCs w:val="15"/>
-        </w:rPr>
-        <w:t>numBlocks, blockSize</w:t>
-      </w:r>
+      <w:proofErr w:type="spellStart"/>
+      <w:r>
+        <w:rPr>
+          <w:rFonts w:ascii="Fira Code" w:hAnsi="Fira Code" w:cs="Fira Code"/>
+          <w:color w:val="CCCCCC"/>
+          <w:sz w:val="15"/>
+          <w:szCs w:val="15"/>
+        </w:rPr>
+        <w:t>numBlocks</w:t>
+      </w:r>
+      <w:proofErr w:type="spellEnd"/>
+      <w:r>
+        <w:rPr>
+          <w:rFonts w:ascii="Fira Code" w:hAnsi="Fira Code" w:cs="Fira Code"/>
+          <w:color w:val="CCCCCC"/>
+          <w:sz w:val="15"/>
+          <w:szCs w:val="15"/>
+        </w:rPr>
+        <w:t xml:space="preserve">, </w:t>
+      </w:r>
+      <w:proofErr w:type="spellStart"/>
+      <w:r>
+        <w:rPr>
+          <w:rFonts w:ascii="Fira Code" w:hAnsi="Fira Code" w:cs="Fira Code"/>
+          <w:color w:val="CCCCCC"/>
+          <w:sz w:val="15"/>
+          <w:szCs w:val="15"/>
+        </w:rPr>
+        <w:t>blockSize</w:t>
+      </w:r>
+      <w:proofErr w:type="spellEnd"/>
       <w:r>
         <w:rPr>
           <w:rFonts w:ascii="Fira Code" w:hAnsi="Fira Code" w:cs="Fira Code"/>
@@ -3361,7 +3436,27 @@
           <w:sz w:val="15"/>
           <w:szCs w:val="15"/>
         </w:rPr>
-        <w:t xml:space="preserve"> numBlocks </w:t>
+        <w:t xml:space="preserve"> </w:t>
+      </w:r>
+      <w:proofErr w:type="spellStart"/>
+      <w:r>
+        <w:rPr>
+          <w:rFonts w:ascii="Fira Code" w:hAnsi="Fira Code" w:cs="Fira Code"/>
+          <w:color w:val="CCCCCC"/>
+          <w:sz w:val="15"/>
+          <w:szCs w:val="15"/>
+        </w:rPr>
+        <w:t>numBlocks</w:t>
+      </w:r>
+      <w:proofErr w:type="spellEnd"/>
+      <w:r>
+        <w:rPr>
+          <w:rFonts w:ascii="Fira Code" w:hAnsi="Fira Code" w:cs="Fira Code"/>
+          <w:color w:val="CCCCCC"/>
+          <w:sz w:val="15"/>
+          <w:szCs w:val="15"/>
+        </w:rPr>
+        <w:t xml:space="preserve"> </w:t>
       </w:r>
       <w:r>
         <w:rPr>
@@ -3417,7 +3512,27 @@
           <w:sz w:val="15"/>
           <w:szCs w:val="15"/>
         </w:rPr>
-        <w:t xml:space="preserve"> blockSize </w:t>
+        <w:t xml:space="preserve"> </w:t>
+      </w:r>
+      <w:proofErr w:type="spellStart"/>
+      <w:r>
+        <w:rPr>
+          <w:rFonts w:ascii="Fira Code" w:hAnsi="Fira Code" w:cs="Fira Code"/>
+          <w:color w:val="CCCCCC"/>
+          <w:sz w:val="15"/>
+          <w:szCs w:val="15"/>
+        </w:rPr>
+        <w:t>blockSize</w:t>
+      </w:r>
+      <w:proofErr w:type="spellEnd"/>
+      <w:r>
+        <w:rPr>
+          <w:rFonts w:ascii="Fira Code" w:hAnsi="Fira Code" w:cs="Fira Code"/>
+          <w:color w:val="CCCCCC"/>
+          <w:sz w:val="15"/>
+          <w:szCs w:val="15"/>
+        </w:rPr>
+        <w:t xml:space="preserve"> </w:t>
       </w:r>
       <w:r>
         <w:rPr>
@@ -3492,8 +3607,19 @@
           <w:sz w:val="15"/>
           <w:szCs w:val="15"/>
         </w:rPr>
-        <w:t xml:space="preserve">    vignere_decrypt_cuda</w:t>
-      </w:r>
+        <w:t xml:space="preserve">    </w:t>
+      </w:r>
+      <w:proofErr w:type="spellStart"/>
+      <w:r>
+        <w:rPr>
+          <w:rFonts w:ascii="Fira Code" w:hAnsi="Fira Code" w:cs="Fira Code"/>
+          <w:color w:val="CCCCCC"/>
+          <w:sz w:val="15"/>
+          <w:szCs w:val="15"/>
+        </w:rPr>
+        <w:t>vignere_decrypt_cuda</w:t>
+      </w:r>
+      <w:proofErr w:type="spellEnd"/>
       <w:r>
         <w:rPr>
           <w:rFonts w:ascii="Fira Code" w:hAnsi="Fira Code" w:cs="Fira Code"/>
@@ -3503,15 +3629,37 @@
         </w:rPr>
         <w:t>&lt;&lt;&lt;</w:t>
       </w:r>
-      <w:r>
-        <w:rPr>
-          <w:rFonts w:ascii="Fira Code" w:hAnsi="Fira Code" w:cs="Fira Code"/>
-          <w:color w:val="CCCCCC"/>
-          <w:sz w:val="15"/>
-          <w:szCs w:val="15"/>
-        </w:rPr>
-        <w:t>numBlocks, blockSize</w:t>
-      </w:r>
+      <w:proofErr w:type="spellStart"/>
+      <w:r>
+        <w:rPr>
+          <w:rFonts w:ascii="Fira Code" w:hAnsi="Fira Code" w:cs="Fira Code"/>
+          <w:color w:val="CCCCCC"/>
+          <w:sz w:val="15"/>
+          <w:szCs w:val="15"/>
+        </w:rPr>
+        <w:t>numBlocks</w:t>
+      </w:r>
+      <w:proofErr w:type="spellEnd"/>
+      <w:r>
+        <w:rPr>
+          <w:rFonts w:ascii="Fira Code" w:hAnsi="Fira Code" w:cs="Fira Code"/>
+          <w:color w:val="CCCCCC"/>
+          <w:sz w:val="15"/>
+          <w:szCs w:val="15"/>
+        </w:rPr>
+        <w:t xml:space="preserve">, </w:t>
+      </w:r>
+      <w:proofErr w:type="spellStart"/>
+      <w:r>
+        <w:rPr>
+          <w:rFonts w:ascii="Fira Code" w:hAnsi="Fira Code" w:cs="Fira Code"/>
+          <w:color w:val="CCCCCC"/>
+          <w:sz w:val="15"/>
+          <w:szCs w:val="15"/>
+        </w:rPr>
+        <w:t>blockSize</w:t>
+      </w:r>
+      <w:proofErr w:type="spellEnd"/>
       <w:r>
         <w:rPr>
           <w:rFonts w:ascii="Fira Code" w:hAnsi="Fira Code" w:cs="Fira Code"/>
@@ -3974,8 +4122,19 @@
           <w:sz w:val="15"/>
           <w:szCs w:val="15"/>
         </w:rPr>
-        <w:t xml:space="preserve">    calculate_matches</w:t>
-      </w:r>
+        <w:t xml:space="preserve">    </w:t>
+      </w:r>
+      <w:proofErr w:type="spellStart"/>
+      <w:r>
+        <w:rPr>
+          <w:rFonts w:ascii="Fira Code" w:hAnsi="Fira Code" w:cs="Fira Code"/>
+          <w:color w:val="CCCCCC"/>
+          <w:sz w:val="15"/>
+          <w:szCs w:val="15"/>
+        </w:rPr>
+        <w:t>calculate_matches</w:t>
+      </w:r>
+      <w:proofErr w:type="spellEnd"/>
       <w:r>
         <w:rPr>
           <w:rFonts w:ascii="Fira Code" w:hAnsi="Fira Code" w:cs="Fira Code"/>
@@ -5823,7 +5982,7 @@
           <w:noProof/>
         </w:rPr>
         <w:drawing>
-          <wp:inline distT="0" distB="0" distL="0" distR="0" wp14:anchorId="0650B3F3" wp14:editId="73C93FF8">
+          <wp:inline distT="0" distB="0" distL="0" distR="0" wp14:anchorId="0650B3F3" wp14:editId="05D26309">
             <wp:extent cx="5199797" cy="3097643"/>
             <wp:effectExtent l="0" t="0" r="0" b="1270"/>
             <wp:docPr id="1704140284" name="Picture 1" descr="Output image"/>
@@ -5976,13 +6135,6 @@
     </w:p>
     <w:p>
       <w:pPr>
-        <w:rPr>
-          <w:rFonts w:asciiTheme="minorHAnsi" w:eastAsiaTheme="minorHAnsi" w:hAnsiTheme="minorHAnsi" w:cstheme="minorBidi"/>
-        </w:rPr>
-      </w:pPr>
-    </w:p>
-    <w:p>
-      <w:pPr>
         <w:pStyle w:val="Heading2"/>
         <w:rPr>
           <w:rFonts w:eastAsiaTheme="minorHAnsi"/>
@@ -6000,7 +6152,7 @@
         <w:pStyle w:val="ListParagraph"/>
         <w:numPr>
           <w:ilvl w:val="0"/>
-          <w:numId w:val="7"/>
+          <w:numId w:val="13"/>
         </w:numPr>
         <w:rPr>
           <w:rFonts w:eastAsiaTheme="minorHAnsi"/>
@@ -6032,7 +6184,7 @@
         <w:pStyle w:val="ListParagraph"/>
         <w:numPr>
           <w:ilvl w:val="0"/>
-          <w:numId w:val="7"/>
+          <w:numId w:val="11"/>
         </w:numPr>
         <w:rPr>
           <w:rFonts w:eastAsiaTheme="minorHAnsi"/>
@@ -6094,14 +6246,12 @@
         </w:rPr>
         <w:t xml:space="preserve"> </w:t>
       </w:r>
-    </w:p>
-    <w:p>
-      <w:pPr>
-        <w:pStyle w:val="ListParagraph"/>
+      <w:r>
         <w:rPr>
           <w:rFonts w:eastAsiaTheme="minorHAnsi"/>
         </w:rPr>
-      </w:pPr>
+        <w:br/>
+      </w:r>
       <w:r>
         <w:rPr>
           <w:rFonts w:eastAsiaTheme="minorHAnsi"/>
@@ -6114,16 +6264,141 @@
         <w:pStyle w:val="ListParagraph"/>
         <w:numPr>
           <w:ilvl w:val="0"/>
-          <w:numId w:val="7"/>
+          <w:numId w:val="11"/>
         </w:numPr>
         <w:rPr>
           <w:rFonts w:eastAsiaTheme="minorHAnsi"/>
         </w:rPr>
       </w:pPr>
+      <w:proofErr w:type="spellStart"/>
       <w:r>
         <w:rPr>
           <w:rFonts w:eastAsiaTheme="minorHAnsi"/>
         </w:rPr>
+        <w:t>Vigenere</w:t>
+      </w:r>
+      <w:proofErr w:type="spellEnd"/>
+      <w:r>
+        <w:rPr>
+          <w:rFonts w:eastAsiaTheme="minorHAnsi"/>
+        </w:rPr>
+        <w:t xml:space="preserve"> Cipher: Trends, Review and Possible Modifications</w:t>
+      </w:r>
+      <w:r>
+        <w:rPr>
+          <w:rFonts w:eastAsiaTheme="minorHAnsi"/>
+        </w:rPr>
+        <w:br/>
+        <w:t>DOI: 10.5120/ijca2016908549</w:t>
+      </w:r>
+    </w:p>
+    <w:p>
+      <w:pPr>
+        <w:pStyle w:val="ListParagraph"/>
+        <w:numPr>
+          <w:ilvl w:val="0"/>
+          <w:numId w:val="11"/>
+        </w:numPr>
+        <w:rPr>
+          <w:rFonts w:eastAsiaTheme="minorHAnsi"/>
+        </w:rPr>
+      </w:pPr>
+      <w:r>
+        <w:rPr>
+          <w:rFonts w:eastAsiaTheme="minorHAnsi"/>
+        </w:rPr>
+        <w:t>CUDA Tutorial -- Cryptanalysis of Classical Ciphers Using Modern GPUs and CUDA</w:t>
+      </w:r>
+      <w:r>
+        <w:rPr>
+          <w:rFonts w:eastAsiaTheme="minorHAnsi"/>
+        </w:rPr>
+        <w:t xml:space="preserve"> by </w:t>
+      </w:r>
+      <w:r>
+        <w:rPr>
+          <w:rFonts w:eastAsiaTheme="minorHAnsi"/>
+        </w:rPr>
+        <w:t xml:space="preserve">Miroslav Dimitrov and Bernhard </w:t>
+      </w:r>
+      <w:proofErr w:type="spellStart"/>
+      <w:r>
+        <w:rPr>
+          <w:rFonts w:eastAsiaTheme="minorHAnsi"/>
+        </w:rPr>
+        <w:t>Esslinger</w:t>
+      </w:r>
+      <w:proofErr w:type="spellEnd"/>
+    </w:p>
+    <w:p>
+      <w:pPr>
+        <w:pStyle w:val="ListParagraph"/>
+        <w:numPr>
+          <w:ilvl w:val="0"/>
+          <w:numId w:val="11"/>
+        </w:numPr>
+        <w:rPr>
+          <w:rFonts w:eastAsiaTheme="minorHAnsi"/>
+        </w:rPr>
+      </w:pPr>
+      <w:r>
+        <w:rPr>
+          <w:rFonts w:eastAsiaTheme="minorHAnsi"/>
+        </w:rPr>
+        <w:t xml:space="preserve">Cryptanalysis of Vigenère Cipher: Method Implementation by </w:t>
+      </w:r>
+      <w:proofErr w:type="spellStart"/>
+      <w:r>
+        <w:rPr>
+          <w:rFonts w:eastAsiaTheme="minorHAnsi"/>
+        </w:rPr>
+        <w:t>Aiman</w:t>
+      </w:r>
+      <w:proofErr w:type="spellEnd"/>
+      <w:r>
+        <w:rPr>
+          <w:rFonts w:eastAsiaTheme="minorHAnsi"/>
+        </w:rPr>
+        <w:t xml:space="preserve"> Al-</w:t>
+      </w:r>
+      <w:proofErr w:type="spellStart"/>
+      <w:r>
+        <w:rPr>
+          <w:rFonts w:eastAsiaTheme="minorHAnsi"/>
+        </w:rPr>
+        <w:t>Sabaawi</w:t>
+      </w:r>
+      <w:proofErr w:type="spellEnd"/>
+    </w:p>
+    <w:p>
+      <w:pPr>
+        <w:pStyle w:val="ListParagraph"/>
+        <w:rPr>
+          <w:rFonts w:eastAsiaTheme="minorHAnsi"/>
+        </w:rPr>
+      </w:pPr>
+      <w:r>
+        <w:rPr>
+          <w:rFonts w:eastAsiaTheme="minorHAnsi"/>
+        </w:rPr>
+        <w:t>DOI: 10.1109/CSDE50874.2020.9411383</w:t>
+      </w:r>
+    </w:p>
+    <w:p>
+      <w:pPr>
+        <w:pStyle w:val="ListParagraph"/>
+        <w:numPr>
+          <w:ilvl w:val="0"/>
+          <w:numId w:val="11"/>
+        </w:numPr>
+        <w:rPr>
+          <w:rFonts w:eastAsiaTheme="minorHAnsi"/>
+        </w:rPr>
+      </w:pPr>
+      <w:r>
+        <w:rPr>
+          <w:rFonts w:eastAsiaTheme="minorHAnsi"/>
+        </w:rPr>
         <w:t>https://youtu.be/QgHnr8-h0xI</w:t>
       </w:r>
     </w:p>
@@ -6148,17 +6423,6 @@
         </w:rPr>
         <w:t>Conclusion</w:t>
       </w:r>
-    </w:p>
-    <w:p>
-      <w:pPr>
-        <w:pStyle w:val="Heading2"/>
-        <w:rPr>
-          <w:rFonts w:ascii="Times New Roman" w:eastAsia="Times New Roman" w:hAnsi="Times New Roman" w:cs="Times New Roman"/>
-          <w:color w:val="auto"/>
-          <w:sz w:val="24"/>
-          <w:szCs w:val="24"/>
-        </w:rPr>
-      </w:pPr>
     </w:p>
     <w:p>
       <w:r>
@@ -6177,6 +6441,9 @@
       <w:r>
         <w:t>r typical of CPU-based sequential processing</w:t>
       </w:r>
+      <w:r>
+        <w:br/>
+      </w:r>
     </w:p>
     <w:p>
       <w:pPr>
@@ -6185,22 +6452,14 @@
           <w:bCs/>
         </w:rPr>
       </w:pPr>
-    </w:p>
-    <w:p>
-      <w:pPr>
+      <w:r>
+        <w:t>CUDA Execution Time</w:t>
+      </w:r>
+      <w:r>
         <w:rPr>
           <w:b/>
           <w:bCs/>
         </w:rPr>
-      </w:pPr>
-      <w:r>
-        <w:t>CUDA Execution Time</w:t>
-      </w:r>
-      <w:r>
-        <w:rPr>
-          <w:b/>
-          <w:bCs/>
-        </w:rPr>
         <w:t>: In contrast, the CUDA execution times remain relatively stable across different input sizes. Despite minor fluctuations, the execution time does not significantly increase even as the input size grows</w:t>
       </w:r>
     </w:p>
@@ -6220,9 +6479,9 @@
           <w:noProof/>
         </w:rPr>
         <w:drawing>
-          <wp:inline distT="0" distB="0" distL="0" distR="0" wp14:anchorId="3396DD02" wp14:editId="6A46FFE9">
-            <wp:extent cx="4622334" cy="3262674"/>
-            <wp:effectExtent l="0" t="0" r="635" b="1270"/>
+          <wp:inline distT="0" distB="0" distL="0" distR="0" wp14:anchorId="3396DD02" wp14:editId="7C981022">
+            <wp:extent cx="3673694" cy="2593075"/>
+            <wp:effectExtent l="0" t="0" r="0" b="0"/>
             <wp:docPr id="1678561679" name="Picture 2" descr="Output image"/>
             <wp:cNvGraphicFramePr>
               <a:graphicFrameLocks xmlns:a="http://schemas.openxmlformats.org/drawingml/2006/main" noChangeAspect="1"/>
@@ -6252,7 +6511,7 @@
                   <pic:spPr bwMode="auto">
                     <a:xfrm>
                       <a:off x="0" y="0"/>
-                      <a:ext cx="4749329" cy="3352313"/>
+                      <a:ext cx="3839525" cy="2710127"/>
                     </a:xfrm>
                     <a:prstGeom prst="rect">
                       <a:avLst/>
@@ -6442,6 +6701,178 @@
 <file path=word/numbering.xml><?xml version="1.0" encoding="utf-8"?>
 <w:numbering xmlns:wpc="http://schemas.microsoft.com/office/word/2010/wordprocessingCanvas" xmlns:cx="http://schemas.microsoft.com/office/drawing/2014/chartex" xmlns:cx1="http://schemas.microsoft.com/office/drawing/2015/9/8/chartex" xmlns:cx2="http://schemas.microsoft.com/office/drawing/2015/10/21/chartex" xmlns:cx3="http://schemas.microsoft.com/office/drawing/2016/5/9/chartex" xmlns:cx4="http://schemas.microsoft.com/office/drawing/2016/5/10/chartex" xmlns:cx5="http://schemas.microsoft.com/office/drawing/2016/5/11/chartex" xmlns:cx6="http://schemas.microsoft.com/office/drawing/2016/5/12/chartex" xmlns:cx7="http://schemas.microsoft.com/office/drawing/2016/5/13/chartex" xmlns:cx8="http://schemas.microsoft.com/office/drawing/2016/5/14/chartex" xmlns:mc="http://schemas.openxmlformats.org/markup-compatibility/2006" xmlns:aink="http://schemas.microsoft.com/office/drawing/2016/ink" xmlns:am3d="http://schemas.microsoft.com/office/drawing/2017/model3d" xmlns:o="urn:schemas-microsoft-com:office:office" xmlns:oel="http://schemas.microsoft.com/office/2019/extlst" xmlns:r="http://schemas.openxmlformats.org/officeDocument/2006/relationships" xmlns:m="http://schemas.openxmlformats.org/officeDocument/2006/math" xmlns:v="urn:schemas-microsoft-com:vml" xmlns:wp14="http://schemas.microsoft.com/office/word/2010/wordprocessingDrawing" xmlns:wp="http://schemas.openxmlformats.org/drawingml/2006/wordprocessingDrawing" xmlns:w10="urn:schemas-microsoft-com:office:word" xmlns:w="http://schemas.openxmlformats.org/wordprocessingml/2006/main" xmlns:w14="http://schemas.microsoft.com/office/word/2010/wordml" xmlns:w15="http://schemas.microsoft.com/office/word/2012/wordml" xmlns:w16cex="http://schemas.microsoft.com/office/word/2018/wordml/cex" xmlns:w16cid="http://schemas.microsoft.com/office/word/2016/wordml/cid" xmlns:w16="http://schemas.microsoft.com/office/word/2018/wordml" xmlns:w16sdtdh="http://schemas.microsoft.com/office/word/2020/wordml/sdtdatahash" xmlns:w16se="http://schemas.microsoft.com/office/word/2015/wordml/symex" xmlns:wpg="http://schemas.microsoft.com/office/word/2010/wordprocessingGroup" xmlns:wpi="http://schemas.microsoft.com/office/word/2010/wordprocessingInk" xmlns:wne="http://schemas.microsoft.com/office/word/2006/wordml" xmlns:wps="http://schemas.microsoft.com/office/word/2010/wordprocessingShape" mc:Ignorable="w14 w15 w16se w16cid w16 w16cex w16sdtdh wp14">
   <w:abstractNum w:abstractNumId="0" w15:restartNumberingAfterBreak="0">
+    <w:nsid w:val="083333A6"/>
+    <w:multiLevelType w:val="hybridMultilevel"/>
+    <w:tmpl w:val="486CEE4E"/>
+    <w:lvl w:ilvl="0" w:tplc="0809000F">
+      <w:start w:val="1"/>
+      <w:numFmt w:val="decimal"/>
+      <w:lvlText w:val="%1."/>
+      <w:lvlJc w:val="left"/>
+      <w:pPr>
+        <w:ind w:left="720" w:hanging="360"/>
+      </w:pPr>
+    </w:lvl>
+    <w:lvl w:ilvl="1" w:tplc="08090019" w:tentative="1">
+      <w:start w:val="1"/>
+      <w:numFmt w:val="lowerLetter"/>
+      <w:lvlText w:val="%2."/>
+      <w:lvlJc w:val="left"/>
+      <w:pPr>
+        <w:ind w:left="1440" w:hanging="360"/>
+      </w:pPr>
+    </w:lvl>
+    <w:lvl w:ilvl="2" w:tplc="0809001B" w:tentative="1">
+      <w:start w:val="1"/>
+      <w:numFmt w:val="lowerRoman"/>
+      <w:lvlText w:val="%3."/>
+      <w:lvlJc w:val="right"/>
+      <w:pPr>
+        <w:ind w:left="2160" w:hanging="180"/>
+      </w:pPr>
+    </w:lvl>
+    <w:lvl w:ilvl="3" w:tplc="0809000F" w:tentative="1">
+      <w:start w:val="1"/>
+      <w:numFmt w:val="decimal"/>
+      <w:lvlText w:val="%4."/>
+      <w:lvlJc w:val="left"/>
+      <w:pPr>
+        <w:ind w:left="2880" w:hanging="360"/>
+      </w:pPr>
+    </w:lvl>
+    <w:lvl w:ilvl="4" w:tplc="08090019" w:tentative="1">
+      <w:start w:val="1"/>
+      <w:numFmt w:val="lowerLetter"/>
+      <w:lvlText w:val="%5."/>
+      <w:lvlJc w:val="left"/>
+      <w:pPr>
+        <w:ind w:left="3600" w:hanging="360"/>
+      </w:pPr>
+    </w:lvl>
+    <w:lvl w:ilvl="5" w:tplc="0809001B" w:tentative="1">
+      <w:start w:val="1"/>
+      <w:numFmt w:val="lowerRoman"/>
+      <w:lvlText w:val="%6."/>
+      <w:lvlJc w:val="right"/>
+      <w:pPr>
+        <w:ind w:left="4320" w:hanging="180"/>
+      </w:pPr>
+    </w:lvl>
+    <w:lvl w:ilvl="6" w:tplc="0809000F" w:tentative="1">
+      <w:start w:val="1"/>
+      <w:numFmt w:val="decimal"/>
+      <w:lvlText w:val="%7."/>
+      <w:lvlJc w:val="left"/>
+      <w:pPr>
+        <w:ind w:left="5040" w:hanging="360"/>
+      </w:pPr>
+    </w:lvl>
+    <w:lvl w:ilvl="7" w:tplc="08090019" w:tentative="1">
+      <w:start w:val="1"/>
+      <w:numFmt w:val="lowerLetter"/>
+      <w:lvlText w:val="%8."/>
+      <w:lvlJc w:val="left"/>
+      <w:pPr>
+        <w:ind w:left="5760" w:hanging="360"/>
+      </w:pPr>
+    </w:lvl>
+    <w:lvl w:ilvl="8" w:tplc="0809001B" w:tentative="1">
+      <w:start w:val="1"/>
+      <w:numFmt w:val="lowerRoman"/>
+      <w:lvlText w:val="%9."/>
+      <w:lvlJc w:val="right"/>
+      <w:pPr>
+        <w:ind w:left="6480" w:hanging="180"/>
+      </w:pPr>
+    </w:lvl>
+  </w:abstractNum>
+  <w:abstractNum w:abstractNumId="1" w15:restartNumberingAfterBreak="0">
+    <w:nsid w:val="10571498"/>
+    <w:multiLevelType w:val="hybridMultilevel"/>
+    <w:tmpl w:val="810AEE56"/>
+    <w:lvl w:ilvl="0" w:tplc="0809000F">
+      <w:start w:val="1"/>
+      <w:numFmt w:val="decimal"/>
+      <w:lvlText w:val="%1."/>
+      <w:lvlJc w:val="left"/>
+      <w:pPr>
+        <w:ind w:left="1080" w:hanging="360"/>
+      </w:pPr>
+    </w:lvl>
+    <w:lvl w:ilvl="1" w:tplc="08090019" w:tentative="1">
+      <w:start w:val="1"/>
+      <w:numFmt w:val="lowerLetter"/>
+      <w:lvlText w:val="%2."/>
+      <w:lvlJc w:val="left"/>
+      <w:pPr>
+        <w:ind w:left="1800" w:hanging="360"/>
+      </w:pPr>
+    </w:lvl>
+    <w:lvl w:ilvl="2" w:tplc="0809001B" w:tentative="1">
+      <w:start w:val="1"/>
+      <w:numFmt w:val="lowerRoman"/>
+      <w:lvlText w:val="%3."/>
+      <w:lvlJc w:val="right"/>
+      <w:pPr>
+        <w:ind w:left="2520" w:hanging="180"/>
+      </w:pPr>
+    </w:lvl>
+    <w:lvl w:ilvl="3" w:tplc="0809000F" w:tentative="1">
+      <w:start w:val="1"/>
+      <w:numFmt w:val="decimal"/>
+      <w:lvlText w:val="%4."/>
+      <w:lvlJc w:val="left"/>
+      <w:pPr>
+        <w:ind w:left="3240" w:hanging="360"/>
+      </w:pPr>
+    </w:lvl>
+    <w:lvl w:ilvl="4" w:tplc="08090019" w:tentative="1">
+      <w:start w:val="1"/>
+      <w:numFmt w:val="lowerLetter"/>
+      <w:lvlText w:val="%5."/>
+      <w:lvlJc w:val="left"/>
+      <w:pPr>
+        <w:ind w:left="3960" w:hanging="360"/>
+      </w:pPr>
+    </w:lvl>
+    <w:lvl w:ilvl="5" w:tplc="0809001B" w:tentative="1">
+      <w:start w:val="1"/>
+      <w:numFmt w:val="lowerRoman"/>
+      <w:lvlText w:val="%6."/>
+      <w:lvlJc w:val="right"/>
+      <w:pPr>
+        <w:ind w:left="4680" w:hanging="180"/>
+      </w:pPr>
+    </w:lvl>
+    <w:lvl w:ilvl="6" w:tplc="0809000F" w:tentative="1">
+      <w:start w:val="1"/>
+      <w:numFmt w:val="decimal"/>
+      <w:lvlText w:val="%7."/>
+      <w:lvlJc w:val="left"/>
+      <w:pPr>
+        <w:ind w:left="5400" w:hanging="360"/>
+      </w:pPr>
+    </w:lvl>
+    <w:lvl w:ilvl="7" w:tplc="08090019" w:tentative="1">
+      <w:start w:val="1"/>
+      <w:numFmt w:val="lowerLetter"/>
+      <w:lvlText w:val="%8."/>
+      <w:lvlJc w:val="left"/>
+      <w:pPr>
+        <w:ind w:left="6120" w:hanging="360"/>
+      </w:pPr>
+    </w:lvl>
+    <w:lvl w:ilvl="8" w:tplc="0809001B" w:tentative="1">
+      <w:start w:val="1"/>
+      <w:numFmt w:val="lowerRoman"/>
+      <w:lvlText w:val="%9."/>
+      <w:lvlJc w:val="right"/>
+      <w:pPr>
+        <w:ind w:left="6840" w:hanging="180"/>
+      </w:pPr>
+    </w:lvl>
+  </w:abstractNum>
+  <w:abstractNum w:abstractNumId="2" w15:restartNumberingAfterBreak="0">
     <w:nsid w:val="1B7E6B9C"/>
     <w:multiLevelType w:val="hybridMultilevel"/>
     <w:tmpl w:val="E4CA94A6"/>
@@ -6531,7 +6962,156 @@
       </w:pPr>
     </w:lvl>
   </w:abstractNum>
-  <w:abstractNum w:abstractNumId="1" w15:restartNumberingAfterBreak="0">
+  <w:abstractNum w:abstractNumId="3" w15:restartNumberingAfterBreak="0">
+    <w:nsid w:val="1F164F0D"/>
+    <w:multiLevelType w:val="multilevel"/>
+    <w:tmpl w:val="C8BA0EC2"/>
+    <w:lvl w:ilvl="0">
+      <w:start w:val="1"/>
+      <w:numFmt w:val="bullet"/>
+      <w:lvlText w:val=""/>
+      <w:lvlJc w:val="left"/>
+      <w:pPr>
+        <w:tabs>
+          <w:tab w:val="num" w:pos="720"/>
+        </w:tabs>
+        <w:ind w:left="720" w:hanging="360"/>
+      </w:pPr>
+      <w:rPr>
+        <w:rFonts w:ascii="Symbol" w:hAnsi="Symbol" w:hint="default"/>
+        <w:sz w:val="20"/>
+      </w:rPr>
+    </w:lvl>
+    <w:lvl w:ilvl="1" w:tentative="1">
+      <w:start w:val="1"/>
+      <w:numFmt w:val="bullet"/>
+      <w:lvlText w:val="o"/>
+      <w:lvlJc w:val="left"/>
+      <w:pPr>
+        <w:tabs>
+          <w:tab w:val="num" w:pos="1440"/>
+        </w:tabs>
+        <w:ind w:left="1440" w:hanging="360"/>
+      </w:pPr>
+      <w:rPr>
+        <w:rFonts w:ascii="Courier New" w:hAnsi="Courier New" w:hint="default"/>
+        <w:sz w:val="20"/>
+      </w:rPr>
+    </w:lvl>
+    <w:lvl w:ilvl="2" w:tentative="1">
+      <w:start w:val="1"/>
+      <w:numFmt w:val="bullet"/>
+      <w:lvlText w:val=""/>
+      <w:lvlJc w:val="left"/>
+      <w:pPr>
+        <w:tabs>
+          <w:tab w:val="num" w:pos="2160"/>
+        </w:tabs>
+        <w:ind w:left="2160" w:hanging="360"/>
+      </w:pPr>
+      <w:rPr>
+        <w:rFonts w:ascii="Wingdings" w:hAnsi="Wingdings" w:hint="default"/>
+        <w:sz w:val="20"/>
+      </w:rPr>
+    </w:lvl>
+    <w:lvl w:ilvl="3" w:tentative="1">
+      <w:start w:val="1"/>
+      <w:numFmt w:val="bullet"/>
+      <w:lvlText w:val=""/>
+      <w:lvlJc w:val="left"/>
+      <w:pPr>
+        <w:tabs>
+          <w:tab w:val="num" w:pos="2880"/>
+        </w:tabs>
+        <w:ind w:left="2880" w:hanging="360"/>
+      </w:pPr>
+      <w:rPr>
+        <w:rFonts w:ascii="Wingdings" w:hAnsi="Wingdings" w:hint="default"/>
+        <w:sz w:val="20"/>
+      </w:rPr>
+    </w:lvl>
+    <w:lvl w:ilvl="4" w:tentative="1">
+      <w:start w:val="1"/>
+      <w:numFmt w:val="bullet"/>
+      <w:lvlText w:val=""/>
+      <w:lvlJc w:val="left"/>
+      <w:pPr>
+        <w:tabs>
+          <w:tab w:val="num" w:pos="3600"/>
+        </w:tabs>
+        <w:ind w:left="3600" w:hanging="360"/>
+      </w:pPr>
+      <w:rPr>
+        <w:rFonts w:ascii="Wingdings" w:hAnsi="Wingdings" w:hint="default"/>
+        <w:sz w:val="20"/>
+      </w:rPr>
+    </w:lvl>
+    <w:lvl w:ilvl="5" w:tentative="1">
+      <w:start w:val="1"/>
+      <w:numFmt w:val="bullet"/>
+      <w:lvlText w:val=""/>
+      <w:lvlJc w:val="left"/>
+      <w:pPr>
+        <w:tabs>
+          <w:tab w:val="num" w:pos="4320"/>
+        </w:tabs>
+        <w:ind w:left="4320" w:hanging="360"/>
+      </w:pPr>
+      <w:rPr>
+        <w:rFonts w:ascii="Wingdings" w:hAnsi="Wingdings" w:hint="default"/>
+        <w:sz w:val="20"/>
+      </w:rPr>
+    </w:lvl>
+    <w:lvl w:ilvl="6" w:tentative="1">
+      <w:start w:val="1"/>
+      <w:numFmt w:val="bullet"/>
+      <w:lvlText w:val=""/>
+      <w:lvlJc w:val="left"/>
+      <w:pPr>
+        <w:tabs>
+          <w:tab w:val="num" w:pos="5040"/>
+        </w:tabs>
+        <w:ind w:left="5040" w:hanging="360"/>
+      </w:pPr>
+      <w:rPr>
+        <w:rFonts w:ascii="Wingdings" w:hAnsi="Wingdings" w:hint="default"/>
+        <w:sz w:val="20"/>
+      </w:rPr>
+    </w:lvl>
+    <w:lvl w:ilvl="7" w:tentative="1">
+      <w:start w:val="1"/>
+      <w:numFmt w:val="bullet"/>
+      <w:lvlText w:val=""/>
+      <w:lvlJc w:val="left"/>
+      <w:pPr>
+        <w:tabs>
+          <w:tab w:val="num" w:pos="5760"/>
+        </w:tabs>
+        <w:ind w:left="5760" w:hanging="360"/>
+      </w:pPr>
+      <w:rPr>
+        <w:rFonts w:ascii="Wingdings" w:hAnsi="Wingdings" w:hint="default"/>
+        <w:sz w:val="20"/>
+      </w:rPr>
+    </w:lvl>
+    <w:lvl w:ilvl="8" w:tentative="1">
+      <w:start w:val="1"/>
+      <w:numFmt w:val="bullet"/>
+      <w:lvlText w:val=""/>
+      <w:lvlJc w:val="left"/>
+      <w:pPr>
+        <w:tabs>
+          <w:tab w:val="num" w:pos="6480"/>
+        </w:tabs>
+        <w:ind w:left="6480" w:hanging="360"/>
+      </w:pPr>
+      <w:rPr>
+        <w:rFonts w:ascii="Wingdings" w:hAnsi="Wingdings" w:hint="default"/>
+        <w:sz w:val="20"/>
+      </w:rPr>
+    </w:lvl>
+  </w:abstractNum>
+  <w:abstractNum w:abstractNumId="4" w15:restartNumberingAfterBreak="0">
     <w:nsid w:val="258C1D53"/>
     <w:multiLevelType w:val="hybridMultilevel"/>
     <w:tmpl w:val="328C94D0"/>
@@ -6620,7 +7200,268 @@
       </w:pPr>
     </w:lvl>
   </w:abstractNum>
-  <w:abstractNum w:abstractNumId="2" w15:restartNumberingAfterBreak="0">
+  <w:abstractNum w:abstractNumId="5" w15:restartNumberingAfterBreak="0">
+    <w:nsid w:val="273969C6"/>
+    <w:multiLevelType w:val="hybridMultilevel"/>
+    <w:tmpl w:val="2228AED4"/>
+    <w:lvl w:ilvl="0" w:tplc="0809000F">
+      <w:start w:val="1"/>
+      <w:numFmt w:val="decimal"/>
+      <w:lvlText w:val="%1."/>
+      <w:lvlJc w:val="left"/>
+      <w:pPr>
+        <w:ind w:left="720" w:hanging="360"/>
+      </w:pPr>
+    </w:lvl>
+    <w:lvl w:ilvl="1" w:tplc="08090019" w:tentative="1">
+      <w:start w:val="1"/>
+      <w:numFmt w:val="lowerLetter"/>
+      <w:lvlText w:val="%2."/>
+      <w:lvlJc w:val="left"/>
+      <w:pPr>
+        <w:ind w:left="1440" w:hanging="360"/>
+      </w:pPr>
+    </w:lvl>
+    <w:lvl w:ilvl="2" w:tplc="0809001B" w:tentative="1">
+      <w:start w:val="1"/>
+      <w:numFmt w:val="lowerRoman"/>
+      <w:lvlText w:val="%3."/>
+      <w:lvlJc w:val="right"/>
+      <w:pPr>
+        <w:ind w:left="2160" w:hanging="180"/>
+      </w:pPr>
+    </w:lvl>
+    <w:lvl w:ilvl="3" w:tplc="0809000F" w:tentative="1">
+      <w:start w:val="1"/>
+      <w:numFmt w:val="decimal"/>
+      <w:lvlText w:val="%4."/>
+      <w:lvlJc w:val="left"/>
+      <w:pPr>
+        <w:ind w:left="2880" w:hanging="360"/>
+      </w:pPr>
+    </w:lvl>
+    <w:lvl w:ilvl="4" w:tplc="08090019" w:tentative="1">
+      <w:start w:val="1"/>
+      <w:numFmt w:val="lowerLetter"/>
+      <w:lvlText w:val="%5."/>
+      <w:lvlJc w:val="left"/>
+      <w:pPr>
+        <w:ind w:left="3600" w:hanging="360"/>
+      </w:pPr>
+    </w:lvl>
+    <w:lvl w:ilvl="5" w:tplc="0809001B" w:tentative="1">
+      <w:start w:val="1"/>
+      <w:numFmt w:val="lowerRoman"/>
+      <w:lvlText w:val="%6."/>
+      <w:lvlJc w:val="right"/>
+      <w:pPr>
+        <w:ind w:left="4320" w:hanging="180"/>
+      </w:pPr>
+    </w:lvl>
+    <w:lvl w:ilvl="6" w:tplc="0809000F" w:tentative="1">
+      <w:start w:val="1"/>
+      <w:numFmt w:val="decimal"/>
+      <w:lvlText w:val="%7."/>
+      <w:lvlJc w:val="left"/>
+      <w:pPr>
+        <w:ind w:left="5040" w:hanging="360"/>
+      </w:pPr>
+    </w:lvl>
+    <w:lvl w:ilvl="7" w:tplc="08090019" w:tentative="1">
+      <w:start w:val="1"/>
+      <w:numFmt w:val="lowerLetter"/>
+      <w:lvlText w:val="%8."/>
+      <w:lvlJc w:val="left"/>
+      <w:pPr>
+        <w:ind w:left="5760" w:hanging="360"/>
+      </w:pPr>
+    </w:lvl>
+    <w:lvl w:ilvl="8" w:tplc="0809001B" w:tentative="1">
+      <w:start w:val="1"/>
+      <w:numFmt w:val="lowerRoman"/>
+      <w:lvlText w:val="%9."/>
+      <w:lvlJc w:val="right"/>
+      <w:pPr>
+        <w:ind w:left="6480" w:hanging="180"/>
+      </w:pPr>
+    </w:lvl>
+  </w:abstractNum>
+  <w:abstractNum w:abstractNumId="6" w15:restartNumberingAfterBreak="0">
+    <w:nsid w:val="291D7F87"/>
+    <w:multiLevelType w:val="hybridMultilevel"/>
+    <w:tmpl w:val="6A1E8AD2"/>
+    <w:lvl w:ilvl="0" w:tplc="0809000F">
+      <w:start w:val="1"/>
+      <w:numFmt w:val="decimal"/>
+      <w:lvlText w:val="%1."/>
+      <w:lvlJc w:val="left"/>
+      <w:pPr>
+        <w:ind w:left="1440" w:hanging="360"/>
+      </w:pPr>
+    </w:lvl>
+    <w:lvl w:ilvl="1" w:tplc="08090019" w:tentative="1">
+      <w:start w:val="1"/>
+      <w:numFmt w:val="lowerLetter"/>
+      <w:lvlText w:val="%2."/>
+      <w:lvlJc w:val="left"/>
+      <w:pPr>
+        <w:ind w:left="2160" w:hanging="360"/>
+      </w:pPr>
+    </w:lvl>
+    <w:lvl w:ilvl="2" w:tplc="0809001B" w:tentative="1">
+      <w:start w:val="1"/>
+      <w:numFmt w:val="lowerRoman"/>
+      <w:lvlText w:val="%3."/>
+      <w:lvlJc w:val="right"/>
+      <w:pPr>
+        <w:ind w:left="2880" w:hanging="180"/>
+      </w:pPr>
+    </w:lvl>
+    <w:lvl w:ilvl="3" w:tplc="0809000F" w:tentative="1">
+      <w:start w:val="1"/>
+      <w:numFmt w:val="decimal"/>
+      <w:lvlText w:val="%4."/>
+      <w:lvlJc w:val="left"/>
+      <w:pPr>
+        <w:ind w:left="3600" w:hanging="360"/>
+      </w:pPr>
+    </w:lvl>
+    <w:lvl w:ilvl="4" w:tplc="08090019" w:tentative="1">
+      <w:start w:val="1"/>
+      <w:numFmt w:val="lowerLetter"/>
+      <w:lvlText w:val="%5."/>
+      <w:lvlJc w:val="left"/>
+      <w:pPr>
+        <w:ind w:left="4320" w:hanging="360"/>
+      </w:pPr>
+    </w:lvl>
+    <w:lvl w:ilvl="5" w:tplc="0809001B" w:tentative="1">
+      <w:start w:val="1"/>
+      <w:numFmt w:val="lowerRoman"/>
+      <w:lvlText w:val="%6."/>
+      <w:lvlJc w:val="right"/>
+      <w:pPr>
+        <w:ind w:left="5040" w:hanging="180"/>
+      </w:pPr>
+    </w:lvl>
+    <w:lvl w:ilvl="6" w:tplc="0809000F" w:tentative="1">
+      <w:start w:val="1"/>
+      <w:numFmt w:val="decimal"/>
+      <w:lvlText w:val="%7."/>
+      <w:lvlJc w:val="left"/>
+      <w:pPr>
+        <w:ind w:left="5760" w:hanging="360"/>
+      </w:pPr>
+    </w:lvl>
+    <w:lvl w:ilvl="7" w:tplc="08090019" w:tentative="1">
+      <w:start w:val="1"/>
+      <w:numFmt w:val="lowerLetter"/>
+      <w:lvlText w:val="%8."/>
+      <w:lvlJc w:val="left"/>
+      <w:pPr>
+        <w:ind w:left="6480" w:hanging="360"/>
+      </w:pPr>
+    </w:lvl>
+    <w:lvl w:ilvl="8" w:tplc="0809001B" w:tentative="1">
+      <w:start w:val="1"/>
+      <w:numFmt w:val="lowerRoman"/>
+      <w:lvlText w:val="%9."/>
+      <w:lvlJc w:val="right"/>
+      <w:pPr>
+        <w:ind w:left="7200" w:hanging="180"/>
+      </w:pPr>
+    </w:lvl>
+  </w:abstractNum>
+  <w:abstractNum w:abstractNumId="7" w15:restartNumberingAfterBreak="0">
+    <w:nsid w:val="336E4A3E"/>
+    <w:multiLevelType w:val="hybridMultilevel"/>
+    <w:tmpl w:val="E2800244"/>
+    <w:lvl w:ilvl="0" w:tplc="69C08746">
+      <w:start w:val="2"/>
+      <w:numFmt w:val="decimal"/>
+      <w:lvlText w:val="%1."/>
+      <w:lvlJc w:val="left"/>
+      <w:pPr>
+        <w:ind w:left="720" w:hanging="360"/>
+      </w:pPr>
+      <w:rPr>
+        <w:rFonts w:hint="default"/>
+      </w:rPr>
+    </w:lvl>
+    <w:lvl w:ilvl="1" w:tplc="08090019" w:tentative="1">
+      <w:start w:val="1"/>
+      <w:numFmt w:val="lowerLetter"/>
+      <w:lvlText w:val="%2."/>
+      <w:lvlJc w:val="left"/>
+      <w:pPr>
+        <w:ind w:left="1440" w:hanging="360"/>
+      </w:pPr>
+    </w:lvl>
+    <w:lvl w:ilvl="2" w:tplc="0809001B" w:tentative="1">
+      <w:start w:val="1"/>
+      <w:numFmt w:val="lowerRoman"/>
+      <w:lvlText w:val="%3."/>
+      <w:lvlJc w:val="right"/>
+      <w:pPr>
+        <w:ind w:left="2160" w:hanging="180"/>
+      </w:pPr>
+    </w:lvl>
+    <w:lvl w:ilvl="3" w:tplc="0809000F" w:tentative="1">
+      <w:start w:val="1"/>
+      <w:numFmt w:val="decimal"/>
+      <w:lvlText w:val="%4."/>
+      <w:lvlJc w:val="left"/>
+      <w:pPr>
+        <w:ind w:left="2880" w:hanging="360"/>
+      </w:pPr>
+    </w:lvl>
+    <w:lvl w:ilvl="4" w:tplc="08090019" w:tentative="1">
+      <w:start w:val="1"/>
+      <w:numFmt w:val="lowerLetter"/>
+      <w:lvlText w:val="%5."/>
+      <w:lvlJc w:val="left"/>
+      <w:pPr>
+        <w:ind w:left="3600" w:hanging="360"/>
+      </w:pPr>
+    </w:lvl>
+    <w:lvl w:ilvl="5" w:tplc="0809001B" w:tentative="1">
+      <w:start w:val="1"/>
+      <w:numFmt w:val="lowerRoman"/>
+      <w:lvlText w:val="%6."/>
+      <w:lvlJc w:val="right"/>
+      <w:pPr>
+        <w:ind w:left="4320" w:hanging="180"/>
+      </w:pPr>
+    </w:lvl>
+    <w:lvl w:ilvl="6" w:tplc="0809000F" w:tentative="1">
+      <w:start w:val="1"/>
+      <w:numFmt w:val="decimal"/>
+      <w:lvlText w:val="%7."/>
+      <w:lvlJc w:val="left"/>
+      <w:pPr>
+        <w:ind w:left="5040" w:hanging="360"/>
+      </w:pPr>
+    </w:lvl>
+    <w:lvl w:ilvl="7" w:tplc="08090019" w:tentative="1">
+      <w:start w:val="1"/>
+      <w:numFmt w:val="lowerLetter"/>
+      <w:lvlText w:val="%8."/>
+      <w:lvlJc w:val="left"/>
+      <w:pPr>
+        <w:ind w:left="5760" w:hanging="360"/>
+      </w:pPr>
+    </w:lvl>
+    <w:lvl w:ilvl="8" w:tplc="0809001B" w:tentative="1">
+      <w:start w:val="1"/>
+      <w:numFmt w:val="lowerRoman"/>
+      <w:lvlText w:val="%9."/>
+      <w:lvlJc w:val="right"/>
+      <w:pPr>
+        <w:ind w:left="6480" w:hanging="180"/>
+      </w:pPr>
+    </w:lvl>
+  </w:abstractNum>
+  <w:abstractNum w:abstractNumId="8" w15:restartNumberingAfterBreak="0">
     <w:nsid w:val="52874DB2"/>
     <w:multiLevelType w:val="multilevel"/>
     <w:tmpl w:val="DA5A5F04"/>
@@ -6769,7 +7610,7 @@
       </w:rPr>
     </w:lvl>
   </w:abstractNum>
-  <w:abstractNum w:abstractNumId="3" w15:restartNumberingAfterBreak="0">
+  <w:abstractNum w:abstractNumId="9" w15:restartNumberingAfterBreak="0">
     <w:nsid w:val="61972458"/>
     <w:multiLevelType w:val="hybridMultilevel"/>
     <w:tmpl w:val="DD3A9FA6"/>
@@ -6858,7 +7699,7 @@
       </w:pPr>
     </w:lvl>
   </w:abstractNum>
-  <w:abstractNum w:abstractNumId="4" w15:restartNumberingAfterBreak="0">
+  <w:abstractNum w:abstractNumId="10" w15:restartNumberingAfterBreak="0">
     <w:nsid w:val="68234B7C"/>
     <w:multiLevelType w:val="hybridMultilevel"/>
     <w:tmpl w:val="F8961586"/>
@@ -6947,7 +7788,7 @@
       </w:pPr>
     </w:lvl>
   </w:abstractNum>
-  <w:abstractNum w:abstractNumId="5" w15:restartNumberingAfterBreak="0">
+  <w:abstractNum w:abstractNumId="11" w15:restartNumberingAfterBreak="0">
     <w:nsid w:val="68EF5EB4"/>
     <w:multiLevelType w:val="multilevel"/>
     <w:tmpl w:val="C0B21D1A"/>
@@ -7060,7 +7901,7 @@
       </w:pPr>
     </w:lvl>
   </w:abstractNum>
-  <w:abstractNum w:abstractNumId="6" w15:restartNumberingAfterBreak="0">
+  <w:abstractNum w:abstractNumId="12" w15:restartNumberingAfterBreak="0">
     <w:nsid w:val="69954855"/>
     <w:multiLevelType w:val="hybridMultilevel"/>
     <w:tmpl w:val="3010503E"/>
@@ -7150,25 +7991,43 @@
     </w:lvl>
   </w:abstractNum>
   <w:num w:numId="1" w16cid:durableId="1597518591">
+    <w:abstractNumId w:val="4"/>
+  </w:num>
+  <w:num w:numId="2" w16cid:durableId="1280603103">
+    <w:abstractNumId w:val="10"/>
+  </w:num>
+  <w:num w:numId="3" w16cid:durableId="1720015952">
+    <w:abstractNumId w:val="2"/>
+  </w:num>
+  <w:num w:numId="4" w16cid:durableId="2072651107">
+    <w:abstractNumId w:val="9"/>
+  </w:num>
+  <w:num w:numId="5" w16cid:durableId="988367729">
+    <w:abstractNumId w:val="8"/>
+  </w:num>
+  <w:num w:numId="6" w16cid:durableId="1976989376">
+    <w:abstractNumId w:val="11"/>
+  </w:num>
+  <w:num w:numId="7" w16cid:durableId="1024792630">
+    <w:abstractNumId w:val="12"/>
+  </w:num>
+  <w:num w:numId="8" w16cid:durableId="1110277906">
+    <w:abstractNumId w:val="5"/>
+  </w:num>
+  <w:num w:numId="9" w16cid:durableId="1112237702">
+    <w:abstractNumId w:val="3"/>
+  </w:num>
+  <w:num w:numId="10" w16cid:durableId="852690117">
+    <w:abstractNumId w:val="6"/>
+  </w:num>
+  <w:num w:numId="11" w16cid:durableId="1441022514">
+    <w:abstractNumId w:val="7"/>
+  </w:num>
+  <w:num w:numId="12" w16cid:durableId="355422119">
     <w:abstractNumId w:val="1"/>
   </w:num>
-  <w:num w:numId="2" w16cid:durableId="1280603103">
-    <w:abstractNumId w:val="4"/>
-  </w:num>
-  <w:num w:numId="3" w16cid:durableId="1720015952">
+  <w:num w:numId="13" w16cid:durableId="89353466">
     <w:abstractNumId w:val="0"/>
-  </w:num>
-  <w:num w:numId="4" w16cid:durableId="2072651107">
-    <w:abstractNumId w:val="3"/>
-  </w:num>
-  <w:num w:numId="5" w16cid:durableId="988367729">
-    <w:abstractNumId w:val="2"/>
-  </w:num>
-  <w:num w:numId="6" w16cid:durableId="1976989376">
-    <w:abstractNumId w:val="5"/>
-  </w:num>
-  <w:num w:numId="7" w16cid:durableId="1024792630">
-    <w:abstractNumId w:val="6"/>
   </w:num>
 </w:numbering>
 </file>
@@ -7775,6 +8634,7 @@
   <w:style w:type="character" w:default="1" w:styleId="DefaultParagraphFont">
     <w:name w:val="Default Paragraph Font"/>
     <w:uiPriority w:val="1"/>
+    <w:semiHidden/>
     <w:unhideWhenUsed/>
   </w:style>
   <w:style w:type="table" w:default="1" w:styleId="TableNormal">
@@ -8668,6 +9528,14 @@
       </w:tcPr>
     </w:tblStylePr>
   </w:style>
+  <w:style w:type="paragraph" w:customStyle="1" w:styleId="nova-legacy-e-listitem">
+    <w:name w:val="nova-legacy-e-list__item"/>
+    <w:basedOn w:val="Normal"/>
+    <w:rsid w:val="008032C0"/>
+    <w:pPr>
+      <w:spacing w:before="100" w:beforeAutospacing="1" w:after="100" w:afterAutospacing="1"/>
+    </w:pPr>
+  </w:style>
 </w:styles>
 </file>
 

</xml_diff>